<commit_message>
Added in 17 Jan
</commit_message>
<xml_diff>
--- a/doc/DoorDash.docx
+++ b/doc/DoorDash.docx
@@ -552,9 +552,6 @@
     <w:p>
       <w:pPr>
         <w:spacing w:line="360" w:lineRule="auto"/>
-        <w:rPr>
-          <w:rFonts w:hint="eastAsia"/>
-        </w:rPr>
       </w:pPr>
       <w:r>
         <w:t>III: DFS</w:t>
@@ -586,9 +583,6 @@
     <w:p>
       <w:pPr>
         <w:spacing w:line="360" w:lineRule="auto"/>
-        <w:rPr>
-          <w:rFonts w:hint="eastAsia"/>
-        </w:rPr>
       </w:pPr>
       <w:r>
         <w:t xml:space="preserve">Variant: </w:t>
@@ -828,9 +822,6 @@
     <w:p>
       <w:pPr>
         <w:spacing w:line="360" w:lineRule="auto"/>
-        <w:rPr>
-          <w:rFonts w:hint="eastAsia"/>
-        </w:rPr>
       </w:pPr>
       <w:r>
         <w:rPr>
@@ -971,9 +962,6 @@
     <w:p>
       <w:pPr>
         <w:spacing w:line="360" w:lineRule="auto"/>
-        <w:rPr>
-          <w:rFonts w:hint="eastAsia"/>
-        </w:rPr>
       </w:pPr>
       <w:r>
         <w:t>II:</w:t>
@@ -1108,9 +1096,6 @@
     <w:p>
       <w:pPr>
         <w:spacing w:line="360" w:lineRule="auto"/>
-        <w:rPr>
-          <w:rFonts w:hint="eastAsia"/>
-        </w:rPr>
       </w:pPr>
       <w:r>
         <w:t>Vari</w:t>
@@ -1246,7 +1231,19 @@
         <w:pStyle w:val="Heading1"/>
       </w:pPr>
       <w:r>
-        <w:t>LCS I/II/III</w:t>
+        <w:t>LC</w:t>
+      </w:r>
+      <w:r>
+        <w:rPr>
+          <w:rFonts w:hint="eastAsia"/>
+        </w:rPr>
+        <w:t>A</w:t>
+      </w:r>
+      <w:r>
+        <w:t xml:space="preserve"> I/II/III</w:t>
+      </w:r>
+      <w:r>
+        <w:t>/Variant</w:t>
       </w:r>
     </w:p>
     <w:p>
@@ -1283,16 +1280,6 @@
     </w:p>
     <w:p>
       <w:pPr>
-        <w:spacing w:line="360" w:lineRule="auto"/>
-      </w:pPr>
-    </w:p>
-    <w:p>
-      <w:pPr>
-        <w:spacing w:line="360" w:lineRule="auto"/>
-      </w:pPr>
-    </w:p>
-    <w:p>
-      <w:pPr>
         <w:pStyle w:val="Heading1"/>
       </w:pPr>
       <w:r>
@@ -1304,12 +1291,6 @@
       <w:r>
         <w:t>Binary</w:t>
       </w:r>
-      <w:r>
-        <w:rPr>
-          <w:rFonts w:hint="eastAsia"/>
-        </w:rPr>
-        <w:t>：</w:t>
-      </w:r>
     </w:p>
     <w:p>
       <w:pPr>
@@ -1339,18 +1320,380 @@
     <w:p>
       <w:pPr>
         <w:spacing w:line="360" w:lineRule="auto"/>
-        <w:rPr>
-          <w:rFonts w:hint="eastAsia"/>
-        </w:rPr>
       </w:pPr>
       <w:r>
         <w:rPr>
           <w:rFonts w:hint="eastAsia"/>
         </w:rPr>
         <w:t>主要是代码的书写是否简洁</w:t>
+      </w:r>
+    </w:p>
+    <w:p>
+      <w:pPr>
+        <w:pStyle w:val="Heading1"/>
+      </w:pPr>
+      <w:r>
+        <w:rPr>
+          <w:rFonts w:hint="eastAsia"/>
+        </w:rPr>
+        <w:t>Basic</w:t>
+      </w:r>
+      <w:r>
+        <w:t xml:space="preserve"> </w:t>
+      </w:r>
+      <w:r>
+        <w:rPr>
+          <w:rFonts w:hint="eastAsia"/>
+        </w:rPr>
+        <w:t>Calculator</w:t>
+      </w:r>
+      <w:r>
+        <w:t xml:space="preserve"> </w:t>
+      </w:r>
+      <w:r>
+        <w:rPr>
+          <w:rFonts w:hint="eastAsia"/>
+        </w:rPr>
+        <w:t>I/II/III</w:t>
+      </w:r>
+    </w:p>
+    <w:p/>
+    <w:p>
+      <w:pPr>
+        <w:pStyle w:val="Heading1"/>
+      </w:pPr>
+      <w:proofErr w:type="spellStart"/>
+      <w:r>
+        <w:lastRenderedPageBreak/>
+        <w:t>Uniq</w:t>
+      </w:r>
+      <w:proofErr w:type="spellEnd"/>
+      <w:r>
+        <w:t xml:space="preserve"> Path I/II/Variant</w:t>
+      </w:r>
+    </w:p>
+    <w:p>
+      <w:pPr>
+        <w:spacing w:line="360" w:lineRule="auto"/>
+      </w:pPr>
+      <w:r>
+        <w:t xml:space="preserve">I: </w:t>
+      </w:r>
+      <w:r>
+        <w:rPr>
+          <w:rFonts w:hint="eastAsia"/>
+        </w:rPr>
+        <w:t>左上到右下</w:t>
+      </w:r>
+    </w:p>
+    <w:p>
+      <w:pPr>
+        <w:spacing w:line="360" w:lineRule="auto"/>
+      </w:pPr>
+      <w:r>
+        <w:rPr>
+          <w:rFonts w:hint="eastAsia"/>
+        </w:rPr>
+        <w:t>II</w:t>
+      </w:r>
+      <w:r>
+        <w:t xml:space="preserve">: </w:t>
+      </w:r>
+      <w:r>
+        <w:rPr>
+          <w:rFonts w:hint="eastAsia"/>
+        </w:rPr>
+        <w:t>左上到右下，但是途中可能有障碍</w:t>
+      </w:r>
+    </w:p>
+    <w:p>
+      <w:pPr>
+        <w:spacing w:line="360" w:lineRule="auto"/>
+      </w:pPr>
+      <w:r>
+        <w:rPr>
+          <w:rFonts w:hint="eastAsia"/>
+        </w:rPr>
+        <w:t>III</w:t>
+      </w:r>
+      <w:r>
+        <w:t xml:space="preserve">: </w:t>
+      </w:r>
+      <w:r>
+        <w:rPr>
+          <w:rFonts w:hint="eastAsia"/>
+        </w:rPr>
+        <w:t>给定起点和终点</w:t>
+      </w:r>
+    </w:p>
+    <w:p>
+      <w:pPr>
+        <w:rPr>
+          <w:rFonts w:ascii="Times New Roman" w:eastAsia="Times New Roman" w:hAnsi="Times New Roman" w:cs="Times New Roman"/>
+        </w:rPr>
+      </w:pPr>
+      <w:r>
+        <w:rPr>
+          <w:rFonts w:ascii="Microsoft YaHei" w:eastAsia="Microsoft YaHei" w:hAnsi="Microsoft YaHei" w:cs="Times New Roman" w:hint="eastAsia"/>
+          <w:color w:val="555555"/>
+          <w:sz w:val="21"/>
+          <w:szCs w:val="21"/>
+          <w:shd w:val="clear" w:color="auto" w:fill="FFFFFF"/>
+        </w:rPr>
+        <w:t>给了起始位置和结束位置，8个方向都可以走，求问能在K步到达的path总量，刚开始写的</w:t>
+      </w:r>
+      <w:proofErr w:type="spellStart"/>
+      <w:r>
+        <w:rPr>
+          <w:rFonts w:ascii="Microsoft YaHei" w:eastAsia="Microsoft YaHei" w:hAnsi="Microsoft YaHei" w:cs="Times New Roman" w:hint="eastAsia"/>
+          <w:color w:val="555555"/>
+          <w:sz w:val="21"/>
+          <w:szCs w:val="21"/>
+          <w:shd w:val="clear" w:color="auto" w:fill="FFFFFF"/>
+        </w:rPr>
+        <w:t>dfs</w:t>
+      </w:r>
+      <w:proofErr w:type="spellEnd"/>
+      <w:r>
+        <w:rPr>
+          <w:rFonts w:ascii="Microsoft YaHei" w:eastAsia="Microsoft YaHei" w:hAnsi="Microsoft YaHei" w:cs="Times New Roman" w:hint="eastAsia"/>
+          <w:color w:val="555555"/>
+          <w:sz w:val="21"/>
+          <w:szCs w:val="21"/>
+          <w:shd w:val="clear" w:color="auto" w:fill="FFFFFF"/>
+        </w:rPr>
+        <w:t>解，一开始还有点小bug；然后让写DP解，奈何这是个3维DP</w:t>
+      </w:r>
+    </w:p>
+    <w:p>
+      <w:pPr>
+        <w:spacing w:line="360" w:lineRule="auto"/>
+      </w:pPr>
+    </w:p>
+    <w:p>
+      <w:pPr>
+        <w:spacing w:line="360" w:lineRule="auto"/>
+      </w:pPr>
+    </w:p>
+    <w:p>
+      <w:pPr>
+        <w:pStyle w:val="Heading1"/>
+      </w:pPr>
+      <w:r>
+        <w:rPr>
+          <w:rFonts w:hint="eastAsia"/>
+        </w:rPr>
+        <w:t>Radix</w:t>
+      </w:r>
+      <w:r>
+        <w:t xml:space="preserve"> </w:t>
+      </w:r>
+      <w:r>
+        <w:rPr>
+          <w:rFonts w:hint="eastAsia"/>
+        </w:rPr>
+        <w:t>Sort</w:t>
+      </w:r>
+    </w:p>
+    <w:p>
+      <w:pPr>
+        <w:spacing w:line="360" w:lineRule="auto"/>
+      </w:pPr>
+    </w:p>
+    <w:p>
+      <w:pPr>
+        <w:spacing w:line="360" w:lineRule="auto"/>
+      </w:pPr>
+    </w:p>
+    <w:p>
+      <w:pPr>
+        <w:rPr>
+          <w:rFonts w:ascii="Times New Roman" w:eastAsia="Times New Roman" w:hAnsi="Times New Roman" w:cs="Times New Roman"/>
+        </w:rPr>
+      </w:pPr>
+      <w:r>
+        <w:rPr>
+          <w:rFonts w:ascii="Microsoft YaHei" w:eastAsia="Microsoft YaHei" w:hAnsi="Microsoft YaHei" w:cs="Times New Roman" w:hint="eastAsia"/>
+          <w:color w:val="555555"/>
+          <w:sz w:val="21"/>
+          <w:szCs w:val="21"/>
+          <w:shd w:val="clear" w:color="auto" w:fill="FFFFFF"/>
+        </w:rPr>
+        <w:t>find target in rotated array</w:t>
+      </w:r>
+    </w:p>
+    <w:p>
+      <w:pPr>
+        <w:spacing w:line="360" w:lineRule="auto"/>
+      </w:pPr>
+      <w:r>
+        <w:rPr>
+          <w:rFonts w:hint="eastAsia"/>
+        </w:rPr>
+        <w:t>变种：找</w:t>
+      </w:r>
+      <w:r>
+        <w:rPr>
+          <w:rFonts w:hint="eastAsia"/>
+        </w:rPr>
+        <w:t>rotated</w:t>
+      </w:r>
+      <w:r>
+        <w:t xml:space="preserve"> </w:t>
+      </w:r>
+      <w:r>
+        <w:rPr>
+          <w:rFonts w:hint="eastAsia"/>
+        </w:rPr>
+        <w:t>index</w:t>
+      </w:r>
+    </w:p>
+    <w:p>
+      <w:pPr>
+        <w:spacing w:line="360" w:lineRule="auto"/>
+      </w:pPr>
+    </w:p>
+    <w:p>
+      <w:pPr>
+        <w:spacing w:line="360" w:lineRule="auto"/>
+      </w:pPr>
+      <w:proofErr w:type="spellStart"/>
+      <w:r>
+        <w:t>Todo</w:t>
+      </w:r>
+      <w:proofErr w:type="spellEnd"/>
+      <w:r>
+        <w:t>:</w:t>
+      </w:r>
+    </w:p>
+    <w:p>
+      <w:pPr>
+        <w:spacing w:line="360" w:lineRule="auto"/>
+      </w:pPr>
+      <w:r>
+        <w:rPr>
+          <w:rFonts w:hint="eastAsia"/>
+        </w:rPr>
+        <w:t>Airbnb</w:t>
+      </w:r>
+      <w:r>
+        <w:t xml:space="preserve"> </w:t>
+      </w:r>
+      <w:r>
+        <w:rPr>
+          <w:rFonts w:hint="eastAsia"/>
+        </w:rPr>
+        <w:t>data</w:t>
+      </w:r>
+      <w:r>
+        <w:t xml:space="preserve"> </w:t>
+      </w:r>
+      <w:r>
+        <w:rPr>
+          <w:rFonts w:hint="eastAsia"/>
+        </w:rPr>
+        <w:t>schema</w:t>
       </w:r>
       <w:bookmarkStart w:id="0" w:name="_GoBack"/>
       <w:bookmarkEnd w:id="0"/>
+    </w:p>
+    <w:p>
+      <w:pPr>
+        <w:spacing w:line="360" w:lineRule="auto"/>
+      </w:pPr>
+      <w:r>
+        <w:t>Tweets data schema</w:t>
+      </w:r>
+    </w:p>
+    <w:p>
+      <w:pPr>
+        <w:rPr>
+          <w:rFonts w:ascii="Microsoft YaHei" w:eastAsia="Microsoft YaHei" w:hAnsi="Microsoft YaHei" w:cs="Times New Roman"/>
+          <w:color w:val="555555"/>
+          <w:sz w:val="21"/>
+          <w:szCs w:val="21"/>
+          <w:shd w:val="clear" w:color="auto" w:fill="FFFFFF"/>
+        </w:rPr>
+      </w:pPr>
+      <w:r>
+        <w:rPr>
+          <w:rFonts w:ascii="Microsoft YaHei" w:eastAsia="Microsoft YaHei" w:hAnsi="Microsoft YaHei" w:cs="Times New Roman" w:hint="eastAsia"/>
+          <w:color w:val="555555"/>
+          <w:sz w:val="21"/>
+          <w:szCs w:val="21"/>
+          <w:shd w:val="clear" w:color="auto" w:fill="FFFFFF"/>
+        </w:rPr>
+        <w:t>问了一个dependencies resolver的问题 就是有很多libs 中间有不同的</w:t>
+      </w:r>
+      <w:proofErr w:type="spellStart"/>
+      <w:r>
+        <w:rPr>
+          <w:rFonts w:ascii="Microsoft YaHei" w:eastAsia="Microsoft YaHei" w:hAnsi="Microsoft YaHei" w:cs="Times New Roman" w:hint="eastAsia"/>
+          <w:color w:val="555555"/>
+          <w:sz w:val="21"/>
+          <w:szCs w:val="21"/>
+          <w:shd w:val="clear" w:color="auto" w:fill="FFFFFF"/>
+        </w:rPr>
+        <w:t>dependncies</w:t>
+      </w:r>
+      <w:proofErr w:type="spellEnd"/>
+      <w:r>
+        <w:rPr>
+          <w:rFonts w:ascii="Microsoft YaHei" w:eastAsia="Microsoft YaHei" w:hAnsi="Microsoft YaHei" w:cs="Times New Roman" w:hint="eastAsia"/>
+          <w:color w:val="555555"/>
+          <w:sz w:val="21"/>
+          <w:szCs w:val="21"/>
+          <w:shd w:val="clear" w:color="auto" w:fill="FFFFFF"/>
+        </w:rPr>
+        <w:t xml:space="preserve"> 问应该按什么顺序加载</w:t>
+      </w:r>
+    </w:p>
+    <w:p>
+      <w:pPr>
+        <w:rPr>
+          <w:rFonts w:ascii="Times New Roman" w:eastAsia="Times New Roman" w:hAnsi="Times New Roman" w:cs="Times New Roman"/>
+        </w:rPr>
+      </w:pPr>
+    </w:p>
+    <w:p>
+      <w:pPr>
+        <w:rPr>
+          <w:rFonts w:ascii="Times New Roman" w:eastAsia="Times New Roman" w:hAnsi="Times New Roman" w:cs="Times New Roman"/>
+        </w:rPr>
+      </w:pPr>
+      <w:r>
+        <w:rPr>
+          <w:rFonts w:ascii="Microsoft YaHei" w:eastAsia="Microsoft YaHei" w:hAnsi="Microsoft YaHei" w:cs="Times New Roman" w:hint="eastAsia"/>
+          <w:color w:val="555555"/>
+          <w:sz w:val="21"/>
+          <w:szCs w:val="21"/>
+          <w:shd w:val="clear" w:color="auto" w:fill="FFFFFF"/>
+        </w:rPr>
+        <w:t>系统设计 聊天系统 要求实现1v1 聊天功能和群聊功能 设计schema 呀 存贮呀 pull/push等讨论</w:t>
+      </w:r>
+    </w:p>
+    <w:p>
+      <w:pPr>
+        <w:spacing w:line="360" w:lineRule="auto"/>
+      </w:pPr>
+      <w:r>
+        <w:t>C</w:t>
+      </w:r>
+      <w:r>
+        <w:rPr>
+          <w:rFonts w:hint="eastAsia"/>
+        </w:rPr>
+        <w:t>onnect</w:t>
+      </w:r>
+      <w:r>
+        <w:t xml:space="preserve">4 + </w:t>
+      </w:r>
+      <w:r>
+        <w:rPr>
+          <w:rFonts w:hint="eastAsia"/>
+        </w:rPr>
+        <w:t>strategy</w:t>
+      </w:r>
     </w:p>
     <w:sectPr>
       <w:pgSz w:w="12240" w:h="15840"/>

</xml_diff>